<commit_message>
Add answers to Lab 6
</commit_message>
<xml_diff>
--- a/Lab5/TodoList jQuery.docx
+++ b/Lab5/TodoList jQuery.docx
@@ -100,20 +100,62 @@
         <w:rPr>
           <w:lang w:val="es-MX"/>
         </w:rPr>
-        <w:t xml:space="preserve">  ]</w:t>
-      </w:r>
-    </w:p>
-    <w:p>
-      <w:pPr>
-        <w:rPr>
-          <w:lang w:val="es-MX"/>
-        </w:rPr>
-      </w:pPr>
-      <w:r>
-        <w:rPr>
-          <w:lang w:val="es-MX"/>
-        </w:rPr>
-        <w:t>GITHUB PAGE URL: [  ]</w:t>
+        <w:t xml:space="preserve"> </w:t>
+      </w:r>
+      <w:hyperlink r:id="rId6" w:history="1">
+        <w:r>
+          <w:rPr>
+            <w:rStyle w:val="Hyperlink"/>
+            <w:lang w:val="es-MX"/>
+          </w:rPr>
+          <w:t>https://github.com/ncgo/ClaseWeb/tree/master/Lab5</w:t>
+        </w:r>
+      </w:hyperlink>
+      <w:r>
+        <w:rPr>
+          <w:lang w:val="es-MX"/>
+        </w:rPr>
+        <w:t xml:space="preserve"> </w:t>
+      </w:r>
+      <w:r>
+        <w:rPr>
+          <w:lang w:val="es-MX"/>
+        </w:rPr>
+        <w:t xml:space="preserve"> ]</w:t>
+      </w:r>
+    </w:p>
+    <w:p>
+      <w:pPr>
+        <w:rPr>
+          <w:lang w:val="es-MX"/>
+        </w:rPr>
+      </w:pPr>
+      <w:r>
+        <w:rPr>
+          <w:lang w:val="es-MX"/>
+        </w:rPr>
+        <w:t xml:space="preserve">GITHUB PAGE URL: [ </w:t>
+      </w:r>
+      <w:hyperlink r:id="rId7" w:history="1">
+        <w:r>
+          <w:rPr>
+            <w:rStyle w:val="Hyperlink"/>
+            <w:lang w:val="es-MX"/>
+          </w:rPr>
+          <w:t>https://ncgo.github.io/ClaseWeb/Lab5/</w:t>
+        </w:r>
+      </w:hyperlink>
+      <w:r>
+        <w:rPr>
+          <w:lang w:val="es-MX"/>
+        </w:rPr>
+        <w:t xml:space="preserve"> </w:t>
+      </w:r>
+      <w:r>
+        <w:rPr>
+          <w:lang w:val="es-MX"/>
+        </w:rPr>
+        <w:t>]</w:t>
       </w:r>
     </w:p>
     <w:p>
@@ -144,17 +186,8 @@
           <w:u w:val="single"/>
           <w:lang w:val="es-MX"/>
         </w:rPr>
-        <w:t xml:space="preserve">Todo </w:t>
-      </w:r>
-      <w:proofErr w:type="spellStart"/>
-      <w:r>
-        <w:rPr>
-          <w:u w:val="single"/>
-          <w:lang w:val="es-MX"/>
-        </w:rPr>
-        <w:t>list</w:t>
-      </w:r>
-      <w:proofErr w:type="spellEnd"/>
+        <w:t>Todo list</w:t>
+      </w:r>
       <w:r>
         <w:rPr>
           <w:u w:val="single"/>
@@ -224,7 +257,7 @@
                     <pic:cNvPicPr/>
                   </pic:nvPicPr>
                   <pic:blipFill>
-                    <a:blip r:embed="rId6"/>
+                    <a:blip r:embed="rId8"/>
                     <a:stretch>
                       <a:fillRect/>
                     </a:stretch>
@@ -295,31 +328,7 @@
           <w:highlight w:val="yellow"/>
           <w:lang w:val="es-MX"/>
         </w:rPr>
-        <w:t xml:space="preserve">Este laboratorio debe ser utilizando jQuery. </w:t>
-      </w:r>
-      <w:proofErr w:type="spellStart"/>
-      <w:r>
-        <w:rPr>
-          <w:b/>
-          <w:bCs/>
-          <w:sz w:val="20"/>
-          <w:szCs w:val="20"/>
-          <w:highlight w:val="yellow"/>
-          <w:lang w:val="es-MX"/>
-        </w:rPr>
-        <w:t>Asegurate</w:t>
-      </w:r>
-      <w:proofErr w:type="spellEnd"/>
-      <w:r>
-        <w:rPr>
-          <w:b/>
-          <w:bCs/>
-          <w:sz w:val="20"/>
-          <w:szCs w:val="20"/>
-          <w:highlight w:val="yellow"/>
-          <w:lang w:val="es-MX"/>
-        </w:rPr>
-        <w:t xml:space="preserve"> de importar la referencia de la librería.</w:t>
+        <w:t>Este laboratorio debe ser utilizando jQuery. Asegurate de importar la referencia de la librería.</w:t>
       </w:r>
     </w:p>
     <w:p>
@@ -382,23 +391,7 @@
           <w:rFonts w:ascii="Calibri" w:hAnsi="Calibri" w:cs="Calibri"/>
           <w:lang w:val="es-MX"/>
         </w:rPr>
-        <w:t xml:space="preserve">y le </w:t>
-      </w:r>
-      <w:proofErr w:type="spellStart"/>
-      <w:r>
-        <w:rPr>
-          <w:rFonts w:ascii="Calibri" w:hAnsi="Calibri" w:cs="Calibri"/>
-          <w:lang w:val="es-MX"/>
-        </w:rPr>
-        <w:t>de</w:t>
-      </w:r>
-      <w:proofErr w:type="spellEnd"/>
-      <w:r>
-        <w:rPr>
-          <w:rFonts w:ascii="Calibri" w:hAnsi="Calibri" w:cs="Calibri"/>
-          <w:lang w:val="es-MX"/>
-        </w:rPr>
-        <w:t xml:space="preserve"> clic en </w:t>
+        <w:t xml:space="preserve">y le de clic en </w:t>
       </w:r>
       <w:r>
         <w:rPr>

</xml_diff>